<commit_message>
Modified code comments and documentation
</commit_message>
<xml_diff>
--- a/aprasymas.docx
+++ b/aprasymas.docx
@@ -9,12 +9,19 @@
       </w:pPr>
       <w:r>
         <w:rPr>
+          <w:noProof/>
           <w:lang w:val="en-US"/>
         </w:rPr>
         <w:t>Duomen</w:t>
       </w:r>
       <w:r>
-        <w:t>ų kodavimas</w:t>
+        <w:rPr>
+          <w:noProof/>
+        </w:rPr>
+        <w:t>ų</w:t>
+      </w:r>
+      <w:r>
+        <w:t xml:space="preserve"> kodavimas</w:t>
       </w:r>
       <w:r>
         <w:br/>
@@ -120,7 +127,16 @@
         <w:t>Norint paleisti failą Win</w:t>
       </w:r>
       <w:r>
-        <w:t>dows konsolėje reiktų leisti jį esant „exe“ direktorijoje, kitaip programa gali nerasti duomenų failų.</w:t>
+        <w:t>dows konsolėje reiktų leisti jį esant „exe“ direktorijoje, kitaip programa gali nerasti duomenų failų</w:t>
+      </w:r>
+      <w:r>
+        <w:t xml:space="preserve"> </w:t>
+      </w:r>
+      <w:r>
+        <w:t>(arba perkelti tuos failus iš „data“ direktorijos į pradinę direktoriją)</w:t>
+      </w:r>
+      <w:r>
+        <w:t>.</w:t>
       </w:r>
     </w:p>
     <w:p>
@@ -140,10 +156,7 @@
         </w:numPr>
       </w:pPr>
       <w:r>
-        <w:t>source\</w:t>
-      </w:r>
-      <w:r>
-        <w:t xml:space="preserve"> main.cpp  - pagrindinės programos realizacija.</w:t>
+        <w:t>source\main.cpp  - pagrindinės programos realizacija.</w:t>
       </w:r>
     </w:p>
     <w:p>
@@ -289,13 +302,13 @@
         <w:t>source\</w:t>
       </w:r>
       <w:r>
-        <w:t xml:space="preserve"> pagalbines_funkcijos</w:t>
+        <w:t>pagalbines_funkcijos</w:t>
       </w:r>
       <w:r>
         <w:t>.cpp ir source\</w:t>
       </w:r>
       <w:r>
-        <w:t xml:space="preserve"> pagalbines_funkcijos</w:t>
+        <w:t>pagalbines_funkcijos</w:t>
       </w:r>
       <w:r>
         <w:t>.h – pagalbinės funkcijos.</w:t>
@@ -303,6 +316,21 @@
     </w:p>
     <w:p>
       <w:pPr>
+        <w:pStyle w:val="ListParagraph"/>
+        <w:numPr>
+          <w:ilvl w:val="0"/>
+          <w:numId w:val="1"/>
+        </w:numPr>
+      </w:pPr>
+      <w:r>
+        <w:t>source\</w:t>
+      </w:r>
+      <w:r>
+        <w:t>skaidymas.cpp ir source\skaidymas.h – funkcijos, realizuojančios antrą programos scenarijų, t.y. teksto skaidymą ir kodavimą.</w:t>
+      </w:r>
+    </w:p>
+    <w:p>
+      <w:pPr>
         <w:pStyle w:val="Heading2"/>
       </w:pPr>
       <w:r>
@@ -311,7 +339,91 @@
     </w:p>
     <w:p>
       <w:r>
-        <w:t>Programa veikia konsolėje. Duomenų įvedimas paprastas – programai paprašiu</w:t>
+        <w:t xml:space="preserve">Programa veikia konsolėje. </w:t>
+      </w:r>
+      <w:r>
+        <w:t>Yra įgyvendinti du scenarijai:</w:t>
+      </w:r>
+    </w:p>
+    <w:p>
+      <w:pPr>
+        <w:pStyle w:val="ListParagraph"/>
+        <w:numPr>
+          <w:ilvl w:val="0"/>
+          <w:numId w:val="4"/>
+        </w:numPr>
+      </w:pPr>
+      <w:r>
+        <w:t>Vieno vektoriaus kodavimas.</w:t>
+      </w:r>
+    </w:p>
+    <w:p>
+      <w:pPr>
+        <w:pStyle w:val="ListParagraph"/>
+        <w:numPr>
+          <w:ilvl w:val="0"/>
+          <w:numId w:val="4"/>
+        </w:numPr>
+      </w:pPr>
+      <w:r>
+        <w:t>Teksto kodavimas.</w:t>
+      </w:r>
+    </w:p>
+    <w:p>
+      <w:pPr>
+        <w:rPr>
+          <w:rStyle w:val="Heading3Char"/>
+        </w:rPr>
+      </w:pPr>
+      <w:r>
+        <w:rPr>
+          <w:rStyle w:val="Heading3Char"/>
+        </w:rPr>
+        <w:t>Pirmas scenarijus:</w:t>
+      </w:r>
+    </w:p>
+    <w:p>
+      <w:pPr>
+        <w:ind w:firstLine="576"/>
+      </w:pPr>
+      <w:r>
+        <w:t>Iš pradžių vartotojui leidžiama pasirinkti ar jis nori nuskaityti gen</w:t>
+      </w:r>
+      <w:r>
+        <w:t>eruojančią</w:t>
+      </w:r>
+      <w:r>
+        <w:t xml:space="preserve"> matricą iš failo, ar kad ji b</w:t>
+      </w:r>
+      <w:r>
+        <w:rPr>
+          <w:lang w:val="en-US"/>
+        </w:rPr>
+        <w:t>ūtų</w:t>
+      </w:r>
+      <w:r>
+        <w:t xml:space="preserve"> sugeneruota automatiškai.</w:t>
+      </w:r>
+      <w:r>
+        <w:t xml:space="preserve"> Tuomet vyksta vektoriaus įvedimas.</w:t>
+      </w:r>
+      <w:r>
+        <w:t xml:space="preserve"> Tada paprašoma įvesti tikimybę</w:t>
+      </w:r>
+      <w:r>
+        <w:t>, kad siunčiant vektorių kanalu viename bite bus padaryta klaida.</w:t>
+      </w:r>
+      <w:r>
+        <w:t xml:space="preserve"> Išsiuntus vektorių kanalu, parodoma kiek klaidų ir kuriose pozicijose padaryta. Leidžiama vartotojui jas redaguoti. Galiausiai išspausdinamas dekoduotas vektorius.</w:t>
+      </w:r>
+    </w:p>
+    <w:p>
+      <w:r>
+        <w:lastRenderedPageBreak/>
+        <w:t>Vektorių</w:t>
+      </w:r>
+      <w:r>
+        <w:t xml:space="preserve"> įvedimas paprastas – programai paprašiu</w:t>
       </w:r>
       <w:r>
         <w:t>s įvesti vektorių, įvedame skaitmeni</w:t>
@@ -332,12 +444,13 @@
         <w:t>.</w:t>
       </w:r>
       <w:r>
-        <w:t xml:space="preserve"> Norint sustabdyti vykdymą galima įvesti „s“ ir &lt;enter&gt;</w:t>
-      </w:r>
-      <w:bookmarkStart w:id="0" w:name="_GoBack"/>
-      <w:bookmarkEnd w:id="0"/>
-      <w:r>
-        <w:t>.</w:t>
+        <w:t xml:space="preserve"> Norint sus</w:t>
+      </w:r>
+      <w:r>
+        <w:t>tabdyti vykdymą galima įvesti „exit</w:t>
+      </w:r>
+      <w:r>
+        <w:t>“ ir &lt;enter&gt;.</w:t>
       </w:r>
       <w:r>
         <w:t xml:space="preserve"> Priimami tik vektoriai sudaryti iš kūno </w:t>
@@ -425,7 +538,7 @@
         <w:t>&gt;</w:t>
       </w:r>
       <w:r>
-        <w:t>ar norite pats redaguoti klaidas? (t/n)</w:t>
+        <w:t>Ar norite pats redaguoti klaidas? (t/n)</w:t>
       </w:r>
       <w:r>
         <w:br/>
@@ -440,15 +553,135 @@
     </w:p>
     <w:p>
       <w:pPr>
+        <w:pStyle w:val="ListParagraph"/>
+      </w:pPr>
+      <w:r>
+        <w:t>&gt;</w:t>
+      </w:r>
+      <w:r>
+        <w:t xml:space="preserve">Iveskite </w:t>
+      </w:r>
+      <w:r>
+        <w:t>5</w:t>
+      </w:r>
+      <w:r>
+        <w:t xml:space="preserve"> elementu ilgio vektoriu is kuno F2 elementu</w:t>
+      </w:r>
+    </w:p>
+    <w:p>
+      <w:pPr>
+        <w:pStyle w:val="ListParagraph"/>
+      </w:pPr>
+      <w:r>
+        <w:t>&gt;</w:t>
+      </w:r>
+      <w:r>
+        <w:t>Iveskite vektoriu po siuntimo:</w:t>
+      </w:r>
+    </w:p>
+    <w:p>
+      <w:pPr>
+        <w:pStyle w:val="ListParagraph"/>
+      </w:pPr>
+      <w:r>
+        <w:t>&gt;10011&lt;enter&gt;</w:t>
+      </w:r>
+    </w:p>
+    <w:p>
+      <w:pPr>
+        <w:pStyle w:val="Heading3"/>
+      </w:pPr>
+      <w:r>
+        <w:t xml:space="preserve">Antras scenarijus: </w:t>
+      </w:r>
+    </w:p>
+    <w:p>
+      <w:r>
+        <w:rPr>
+          <w:lang w:val="en-US"/>
+        </w:rPr>
+        <w:t xml:space="preserve">Vartotojas įveda savo teksto failo pavadinimą (su galūne), tuomet įveda kodo parametrus. </w:t>
+      </w:r>
+    </w:p>
+    <w:p>
+      <w:pPr>
         <w:pStyle w:val="Heading2"/>
       </w:pPr>
       <w:r>
-        <w:lastRenderedPageBreak/>
         <w:t>Programiniai sprendimai</w:t>
       </w:r>
     </w:p>
     <w:p>
       <w:pPr>
+        <w:pStyle w:val="Heading3"/>
+      </w:pPr>
+      <w:r>
+        <w:t>Dekodavimas</w:t>
+      </w:r>
+    </w:p>
+    <w:p>
+      <w:pPr>
+        <w:ind w:firstLine="576"/>
+      </w:pPr>
+      <w:r>
+        <w:t xml:space="preserve">Reikėjo kažkaip išspręsti problemą, kaip iš vektoriaus su pataisytomis klaidomis gauti dekoduotą vektorių.  Tai įgyvendinau sudarydamas lygčių sistemą iš generuojančios matricos ir dekoduojamo vektoriaus ir šia sistemą išspręsdamas. Sistema sprendžiama gauso metodu suvedant matricą į viršutinę trikampinę formą. </w:t>
+      </w:r>
+      <w:r>
+        <w:rPr>
+          <w:b/>
+          <w:i/>
+        </w:rPr>
+        <w:t>Pastaba</w:t>
+      </w:r>
+      <w:r>
+        <w:t>: ne visada pavyksta sudaryti išsprendžiamą lygčių sistemą. Tokiais atvejais programa apie tai praneša vartotojui ir scenarijaus nr. 1 atveju tiesiog užbaigia scenarijų. Scenarijaus nr. 2 atveju, kai dekoduojamas tekstas, programa iš naujo sugeneruoja gene</w:t>
+      </w:r>
+      <w:r>
+        <w:t>ruojančią</w:t>
+      </w:r>
+      <w:r>
+        <w:t xml:space="preserve"> matricą ir</w:t>
+      </w:r>
+      <w:r>
+        <w:t xml:space="preserve"> tai problemą išsprendžia.</w:t>
+      </w:r>
+    </w:p>
+    <w:p>
+      <w:pPr>
+        <w:pStyle w:val="Heading3"/>
+        <w:rPr>
+          <w:lang w:val="en-US"/>
+        </w:rPr>
+      </w:pPr>
+      <w:r>
+        <w:rPr>
+          <w:lang w:val="en-US"/>
+        </w:rPr>
+        <w:t>Duomenų siuntimas</w:t>
+      </w:r>
+    </w:p>
+    <w:p>
+      <w:pPr>
+        <w:ind w:firstLine="576"/>
+        <w:rPr>
+          <w:lang w:val="en-US"/>
+        </w:rPr>
+      </w:pPr>
+      <w:r>
+        <w:rPr>
+          <w:lang w:val="en-US"/>
+        </w:rPr>
+        <w:t>Prieš siunčiant tekstą papildomų nulių</w:t>
+      </w:r>
+      <w:r>
+        <w:rPr>
+          <w:lang w:val="en-US"/>
+        </w:rPr>
+        <w:t xml:space="preserve"> nepridedu, kadangi nuskaitant tekstą bitais pridėjau skaitliuką, kuri paskui panaudoju atstatant dekoduotus duomenis.</w:t>
+      </w:r>
+    </w:p>
+    <w:p>
+      <w:pPr>
         <w:pStyle w:val="Heading2"/>
       </w:pPr>
       <w:r>
@@ -456,313 +689,62 @@
       </w:r>
     </w:p>
     <w:p>
-      <w:r>
-        <w:t>Testuota su matricomis, esančiomis tekstiniuose failuose direktorijoje „data“.</w:t>
-      </w:r>
-    </w:p>
-    <w:p>
-      <w:r>
-        <w:t xml:space="preserve">Rezultatai – grandininis dekodavimas ištaiso mažiausiai 1 klaidą, kai kuriais atvejais ištaiso ir daugiau. </w:t>
-      </w:r>
-    </w:p>
-    <w:p>
-      <w:pPr>
-        <w:pStyle w:val="ListParagraph"/>
-        <w:numPr>
-          <w:ilvl w:val="0"/>
-          <w:numId w:val="3"/>
-        </w:numPr>
-      </w:pPr>
-      <w:r>
-        <w:t>Pvz</w:t>
+      <w:pPr>
+        <w:ind w:firstLine="576"/>
+      </w:pPr>
+      <w:r>
+        <w:t>Testuota su matric</w:t>
+      </w:r>
+      <w:r>
+        <w:t xml:space="preserve">a iš duoto literatūros pavyzdžio, esančia faile m.txt, taip pat su automatiškai generuotomis matricomis. </w:t>
+      </w:r>
+    </w:p>
+    <w:p>
+      <w:pPr>
+        <w:ind w:firstLine="576"/>
+      </w:pPr>
+      <w:r>
+        <w:t xml:space="preserve">Programos vykdymo laikas didėja proporcingai didėjant kodo parametrų skirtumui, tai yra kuo didesnis </w:t>
+      </w:r>
+      <w:r>
+        <w:t xml:space="preserve">skaičius </w:t>
+      </w:r>
+      <w:r>
+        <w:t xml:space="preserve">n-k, tuo ilgiau programa užtrunka. Ypač užtrunka funkcija, generuojanti galimus klasių lyderius, </w:t>
+      </w:r>
+      <w:r>
+        <w:t>tai yra silpnoji programos vieta</w:t>
+      </w:r>
+      <w:r>
+        <w:t xml:space="preserve"> ir ją reiktų optimizuoti</w:t>
+      </w:r>
+      <w:r>
+        <w:t xml:space="preserve"> norint greitesnio veikimo</w:t>
       </w:r>
       <w:r>
         <w:t>.</w:t>
       </w:r>
-      <w:r>
-        <w:t xml:space="preserve">, </w:t>
-      </w:r>
-      <w:r>
-        <w:t>kuriame ištaiso 2 klaidas</w:t>
-      </w:r>
-      <w:r>
-        <w:t>:</w:t>
-      </w:r>
-    </w:p>
-    <w:p>
-      <w:pPr>
-        <w:ind w:left="1296"/>
-      </w:pPr>
-      <w:r>
-        <w:t>Kontrolinė</w:t>
-      </w:r>
-      <w:r>
-        <w:t xml:space="preserve"> matrica:</w:t>
-      </w:r>
-    </w:p>
-    <w:p>
-      <w:pPr>
-        <w:ind w:left="1296"/>
-      </w:pPr>
-      <w:r>
-        <w:t>1</w:t>
-      </w:r>
-      <w:r>
-        <w:t xml:space="preserve"> </w:t>
-      </w:r>
-      <w:r>
-        <w:t>1</w:t>
-      </w:r>
-      <w:r>
-        <w:t xml:space="preserve"> </w:t>
-      </w:r>
-      <w:r>
-        <w:t>1</w:t>
-      </w:r>
-      <w:r>
-        <w:t xml:space="preserve"> </w:t>
-      </w:r>
-      <w:r>
-        <w:t>0</w:t>
-      </w:r>
-      <w:r>
-        <w:t xml:space="preserve"> </w:t>
-      </w:r>
-      <w:r>
-        <w:t>0</w:t>
-      </w:r>
-      <w:r>
-        <w:t xml:space="preserve"> </w:t>
-      </w:r>
-      <w:r>
-        <w:t>0</w:t>
-      </w:r>
-    </w:p>
-    <w:p>
-      <w:pPr>
-        <w:ind w:left="1296"/>
-      </w:pPr>
-      <w:r>
-        <w:t>0</w:t>
-      </w:r>
-      <w:r>
-        <w:t xml:space="preserve"> </w:t>
-      </w:r>
-      <w:r>
-        <w:t>1</w:t>
-      </w:r>
-      <w:r>
-        <w:t xml:space="preserve"> </w:t>
-      </w:r>
-      <w:r>
-        <w:t>0</w:t>
-      </w:r>
-      <w:r>
-        <w:t xml:space="preserve"> </w:t>
-      </w:r>
-      <w:r>
-        <w:t>1</w:t>
-      </w:r>
-      <w:r>
-        <w:t xml:space="preserve"> </w:t>
-      </w:r>
-      <w:r>
-        <w:t>1</w:t>
-      </w:r>
-      <w:r>
-        <w:t xml:space="preserve"> </w:t>
-      </w:r>
-      <w:r>
-        <w:t>0</w:t>
-      </w:r>
-    </w:p>
-    <w:p>
-      <w:pPr>
-        <w:ind w:left="1296"/>
-      </w:pPr>
-      <w:r>
-        <w:t>1</w:t>
-      </w:r>
-      <w:r>
-        <w:t xml:space="preserve"> </w:t>
-      </w:r>
-      <w:r>
-        <w:t>0</w:t>
-      </w:r>
-      <w:r>
-        <w:t xml:space="preserve"> </w:t>
-      </w:r>
-      <w:r>
-        <w:t>0</w:t>
-      </w:r>
-      <w:r>
-        <w:t xml:space="preserve"> </w:t>
-      </w:r>
-      <w:r>
-        <w:t>1</w:t>
-      </w:r>
-      <w:r>
-        <w:t xml:space="preserve"> </w:t>
-      </w:r>
-      <w:r>
-        <w:t>0</w:t>
-      </w:r>
-      <w:r>
-        <w:t xml:space="preserve"> </w:t>
-      </w:r>
-      <w:r>
-        <w:t>1</w:t>
-      </w:r>
-    </w:p>
-    <w:p>
-      <w:pPr>
-        <w:ind w:left="1296"/>
-      </w:pPr>
-      <w:r>
-        <w:t>Už</w:t>
-      </w:r>
-      <w:r>
-        <w:t>koduotas vektorius:  0</w:t>
-      </w:r>
-      <w:r>
-        <w:t xml:space="preserve"> </w:t>
-      </w:r>
-      <w:r>
-        <w:t>0</w:t>
-      </w:r>
-      <w:r>
-        <w:t xml:space="preserve"> </w:t>
-      </w:r>
-      <w:r>
-        <w:t>0</w:t>
-      </w:r>
-      <w:r>
-        <w:t xml:space="preserve"> </w:t>
-      </w:r>
-      <w:r>
-        <w:t>1</w:t>
-      </w:r>
-      <w:r>
-        <w:t xml:space="preserve"> </w:t>
-      </w:r>
-      <w:r>
-        <w:t>1</w:t>
-      </w:r>
-      <w:r>
-        <w:t xml:space="preserve"> </w:t>
-      </w:r>
-      <w:r>
-        <w:t>1</w:t>
-      </w:r>
-    </w:p>
-    <w:p>
-      <w:pPr>
-        <w:ind w:left="1296"/>
-      </w:pPr>
-      <w:r>
-        <w:t>Vektorius po siuntimo: 1</w:t>
-      </w:r>
-      <w:r>
-        <w:t xml:space="preserve"> </w:t>
-      </w:r>
-      <w:r>
-        <w:t>0</w:t>
-      </w:r>
-      <w:r>
-        <w:t xml:space="preserve"> </w:t>
-      </w:r>
-      <w:r>
-        <w:t>0</w:t>
-      </w:r>
-      <w:r>
-        <w:t xml:space="preserve"> </w:t>
-      </w:r>
-      <w:r>
-        <w:t>1</w:t>
-      </w:r>
-      <w:r>
-        <w:t xml:space="preserve"> </w:t>
-      </w:r>
-      <w:r>
-        <w:t>0</w:t>
-      </w:r>
-      <w:r>
-        <w:t xml:space="preserve"> </w:t>
-      </w:r>
-      <w:r>
-        <w:t>1</w:t>
-      </w:r>
-    </w:p>
-    <w:p>
-      <w:pPr>
-        <w:ind w:left="1296"/>
-      </w:pPr>
-      <w:r>
-        <w:t xml:space="preserve">Viso siuntimo metu </w:t>
-      </w:r>
-      <w:r>
-        <w:t>į</w:t>
-      </w:r>
-      <w:r>
-        <w:t>vyko klaid</w:t>
-      </w:r>
-      <w:r>
-        <w:t>ų</w:t>
-      </w:r>
-      <w:r>
-        <w:t>: 2</w:t>
-      </w:r>
-    </w:p>
-    <w:p>
-      <w:pPr>
-        <w:ind w:left="1296"/>
-      </w:pPr>
-      <w:r>
-        <w:t>Klaidos pozicijose: 1 5</w:t>
-      </w:r>
-    </w:p>
-    <w:p>
-      <w:pPr>
-        <w:ind w:left="1296"/>
-      </w:pPr>
-      <w:r>
-        <w:t>Dekoduotas vektorius: 0</w:t>
-      </w:r>
-      <w:r>
-        <w:t xml:space="preserve"> </w:t>
-      </w:r>
-      <w:r>
-        <w:t>0</w:t>
-      </w:r>
-      <w:r>
-        <w:t xml:space="preserve"> </w:t>
-      </w:r>
-      <w:r>
-        <w:t>0</w:t>
-      </w:r>
-      <w:r>
-        <w:t xml:space="preserve"> </w:t>
-      </w:r>
-      <w:r>
-        <w:t>1</w:t>
-      </w:r>
-      <w:r>
-        <w:t xml:space="preserve"> </w:t>
-      </w:r>
-      <w:r>
-        <w:t>1</w:t>
-      </w:r>
-      <w:r>
-        <w:t xml:space="preserve"> </w:t>
-      </w:r>
-      <w:r>
-        <w:t>1</w:t>
+    </w:p>
+    <w:p>
+      <w:pPr>
+        <w:ind w:firstLine="576"/>
+      </w:pPr>
+      <w:r>
+        <w:t xml:space="preserve">Rezultatai – </w:t>
+      </w:r>
+      <w:r>
+        <w:t>grandininis dekodavimas dažniausiai (tačiau ne visada) ištaiso bent 1 klaidą, kartais ištaiso ir 2. Ištaisomos klaidos priklauso nuo sudarytos standartinės lentelės lyderių</w:t>
+      </w:r>
+      <w:r>
+        <w:t>, o šie priklauso vėlgi nuo kodo parametrų skirtumo.</w:t>
       </w:r>
     </w:p>
     <w:p>
       <w:pPr>
         <w:pStyle w:val="Heading2"/>
       </w:pPr>
+      <w:bookmarkStart w:id="0" w:name="_GoBack"/>
+      <w:bookmarkEnd w:id="0"/>
       <w:r>
         <w:t>Literatūros sąrašas</w:t>
       </w:r>
@@ -800,6 +782,92 @@
 <file path=word/numbering.xml><?xml version="1.0" encoding="utf-8"?>
 <w:numbering xmlns:wpc="http://schemas.microsoft.com/office/word/2010/wordprocessingCanvas" xmlns:mc="http://schemas.openxmlformats.org/markup-compatibility/2006" xmlns:o="urn:schemas-microsoft-com:office:office" xmlns:r="http://schemas.openxmlformats.org/officeDocument/2006/relationships" xmlns:m="http://schemas.openxmlformats.org/officeDocument/2006/math" xmlns:v="urn:schemas-microsoft-com:vml" xmlns:wp14="http://schemas.microsoft.com/office/word/2010/wordprocessingDrawing" xmlns:wp="http://schemas.openxmlformats.org/drawingml/2006/wordprocessingDrawing" xmlns:w10="urn:schemas-microsoft-com:office:word" xmlns:w="http://schemas.openxmlformats.org/wordprocessingml/2006/main" xmlns:w14="http://schemas.microsoft.com/office/word/2010/wordml" xmlns:w15="http://schemas.microsoft.com/office/word/2012/wordml" xmlns:wpg="http://schemas.microsoft.com/office/word/2010/wordprocessingGroup" xmlns:wpi="http://schemas.microsoft.com/office/word/2010/wordprocessingInk" xmlns:wne="http://schemas.microsoft.com/office/word/2006/wordml" xmlns:wps="http://schemas.microsoft.com/office/word/2010/wordprocessingShape" mc:Ignorable="w14 w15 wp14">
   <w:abstractNum w:abstractNumId="0">
+    <w:nsid w:val="1FC16893"/>
+    <w:multiLevelType w:val="hybridMultilevel"/>
+    <w:tmpl w:val="528C2DD2"/>
+    <w:lvl w:ilvl="0" w:tplc="0427000F">
+      <w:start w:val="1"/>
+      <w:numFmt w:val="decimal"/>
+      <w:lvlText w:val="%1."/>
+      <w:lvlJc w:val="left"/>
+      <w:pPr>
+        <w:ind w:left="720" w:hanging="360"/>
+      </w:pPr>
+    </w:lvl>
+    <w:lvl w:ilvl="1" w:tplc="04270019" w:tentative="1">
+      <w:start w:val="1"/>
+      <w:numFmt w:val="lowerLetter"/>
+      <w:lvlText w:val="%2."/>
+      <w:lvlJc w:val="left"/>
+      <w:pPr>
+        <w:ind w:left="1440" w:hanging="360"/>
+      </w:pPr>
+    </w:lvl>
+    <w:lvl w:ilvl="2" w:tplc="0427001B" w:tentative="1">
+      <w:start w:val="1"/>
+      <w:numFmt w:val="lowerRoman"/>
+      <w:lvlText w:val="%3."/>
+      <w:lvlJc w:val="right"/>
+      <w:pPr>
+        <w:ind w:left="2160" w:hanging="180"/>
+      </w:pPr>
+    </w:lvl>
+    <w:lvl w:ilvl="3" w:tplc="0427000F" w:tentative="1">
+      <w:start w:val="1"/>
+      <w:numFmt w:val="decimal"/>
+      <w:lvlText w:val="%4."/>
+      <w:lvlJc w:val="left"/>
+      <w:pPr>
+        <w:ind w:left="2880" w:hanging="360"/>
+      </w:pPr>
+    </w:lvl>
+    <w:lvl w:ilvl="4" w:tplc="04270019" w:tentative="1">
+      <w:start w:val="1"/>
+      <w:numFmt w:val="lowerLetter"/>
+      <w:lvlText w:val="%5."/>
+      <w:lvlJc w:val="left"/>
+      <w:pPr>
+        <w:ind w:left="3600" w:hanging="360"/>
+      </w:pPr>
+    </w:lvl>
+    <w:lvl w:ilvl="5" w:tplc="0427001B" w:tentative="1">
+      <w:start w:val="1"/>
+      <w:numFmt w:val="lowerRoman"/>
+      <w:lvlText w:val="%6."/>
+      <w:lvlJc w:val="right"/>
+      <w:pPr>
+        <w:ind w:left="4320" w:hanging="180"/>
+      </w:pPr>
+    </w:lvl>
+    <w:lvl w:ilvl="6" w:tplc="0427000F" w:tentative="1">
+      <w:start w:val="1"/>
+      <w:numFmt w:val="decimal"/>
+      <w:lvlText w:val="%7."/>
+      <w:lvlJc w:val="left"/>
+      <w:pPr>
+        <w:ind w:left="5040" w:hanging="360"/>
+      </w:pPr>
+    </w:lvl>
+    <w:lvl w:ilvl="7" w:tplc="04270019" w:tentative="1">
+      <w:start w:val="1"/>
+      <w:numFmt w:val="lowerLetter"/>
+      <w:lvlText w:val="%8."/>
+      <w:lvlJc w:val="left"/>
+      <w:pPr>
+        <w:ind w:left="5760" w:hanging="360"/>
+      </w:pPr>
+    </w:lvl>
+    <w:lvl w:ilvl="8" w:tplc="0427001B" w:tentative="1">
+      <w:start w:val="1"/>
+      <w:numFmt w:val="lowerRoman"/>
+      <w:lvlText w:val="%9."/>
+      <w:lvlJc w:val="right"/>
+      <w:pPr>
+        <w:ind w:left="6480" w:hanging="180"/>
+      </w:pPr>
+    </w:lvl>
+  </w:abstractNum>
+  <w:abstractNum w:abstractNumId="1">
     <w:nsid w:val="383B7E7F"/>
     <w:multiLevelType w:val="hybridMultilevel"/>
     <w:tmpl w:val="60364DE6"/>
@@ -885,7 +953,7 @@
       </w:pPr>
     </w:lvl>
   </w:abstractNum>
-  <w:abstractNum w:abstractNumId="1">
+  <w:abstractNum w:abstractNumId="2">
     <w:nsid w:val="62970C6F"/>
     <w:multiLevelType w:val="hybridMultilevel"/>
     <w:tmpl w:val="55A073C6"/>
@@ -998,7 +1066,7 @@
       </w:rPr>
     </w:lvl>
   </w:abstractNum>
-  <w:abstractNum w:abstractNumId="2">
+  <w:abstractNum w:abstractNumId="3">
     <w:nsid w:val="6E4D48BF"/>
     <w:multiLevelType w:val="hybridMultilevel"/>
     <w:tmpl w:val="885CBEE2"/>
@@ -1112,13 +1180,16 @@
     </w:lvl>
   </w:abstractNum>
   <w:num w:numId="1">
-    <w:abstractNumId w:val="0"/>
+    <w:abstractNumId w:val="1"/>
   </w:num>
   <w:num w:numId="2">
-    <w:abstractNumId w:val="1"/>
+    <w:abstractNumId w:val="2"/>
   </w:num>
   <w:num w:numId="3">
-    <w:abstractNumId w:val="2"/>
+    <w:abstractNumId w:val="3"/>
+  </w:num>
+  <w:num w:numId="4">
+    <w:abstractNumId w:val="0"/>
   </w:num>
 </w:numbering>
 </file>
@@ -1524,7 +1595,7 @@
     <w:link w:val="Heading1Char"/>
     <w:uiPriority w:val="9"/>
     <w:qFormat/>
-    <w:rsid w:val="001A03E8"/>
+    <w:rsid w:val="005744A9"/>
     <w:pPr>
       <w:keepNext/>
       <w:keepLines/>
@@ -1533,7 +1604,7 @@
     </w:pPr>
     <w:rPr>
       <w:rFonts w:asciiTheme="majorHAnsi" w:eastAsiaTheme="majorEastAsia" w:hAnsiTheme="majorHAnsi" w:cstheme="majorBidi"/>
-      <w:sz w:val="32"/>
+      <w:sz w:val="34"/>
       <w:szCs w:val="32"/>
     </w:rPr>
   </w:style>
@@ -1545,7 +1616,7 @@
     <w:uiPriority w:val="9"/>
     <w:unhideWhenUsed/>
     <w:qFormat/>
-    <w:rsid w:val="00BD25E9"/>
+    <w:rsid w:val="005744A9"/>
     <w:pPr>
       <w:keepNext/>
       <w:keepLines/>
@@ -1554,8 +1625,29 @@
     </w:pPr>
     <w:rPr>
       <w:rFonts w:asciiTheme="majorHAnsi" w:eastAsiaTheme="majorEastAsia" w:hAnsiTheme="majorHAnsi" w:cstheme="majorBidi"/>
-      <w:sz w:val="26"/>
+      <w:sz w:val="28"/>
       <w:szCs w:val="26"/>
+    </w:rPr>
+  </w:style>
+  <w:style w:type="paragraph" w:styleId="Heading3">
+    <w:name w:val="heading 3"/>
+    <w:basedOn w:val="Normal"/>
+    <w:next w:val="Normal"/>
+    <w:link w:val="Heading3Char"/>
+    <w:uiPriority w:val="9"/>
+    <w:unhideWhenUsed/>
+    <w:qFormat/>
+    <w:rsid w:val="00FC7FB0"/>
+    <w:pPr>
+      <w:keepNext/>
+      <w:keepLines/>
+      <w:spacing w:before="40" w:after="0"/>
+      <w:outlineLvl w:val="2"/>
+    </w:pPr>
+    <w:rPr>
+      <w:rFonts w:asciiTheme="majorHAnsi" w:eastAsiaTheme="majorEastAsia" w:hAnsiTheme="majorHAnsi" w:cstheme="majorBidi"/>
+      <w:sz w:val="24"/>
+      <w:szCs w:val="24"/>
     </w:rPr>
   </w:style>
   <w:style w:type="paragraph" w:styleId="Heading4">
@@ -1584,6 +1676,7 @@
   <w:style w:type="character" w:default="1" w:styleId="DefaultParagraphFont">
     <w:name w:val="Default Paragraph Font"/>
     <w:uiPriority w:val="1"/>
+    <w:semiHidden/>
     <w:unhideWhenUsed/>
   </w:style>
   <w:style w:type="table" w:default="1" w:styleId="TableNormal">
@@ -1612,10 +1705,10 @@
     <w:basedOn w:val="DefaultParagraphFont"/>
     <w:link w:val="Heading1"/>
     <w:uiPriority w:val="9"/>
-    <w:rsid w:val="001A03E8"/>
+    <w:rsid w:val="005744A9"/>
     <w:rPr>
       <w:rFonts w:asciiTheme="majorHAnsi" w:eastAsiaTheme="majorEastAsia" w:hAnsiTheme="majorHAnsi" w:cstheme="majorBidi"/>
-      <w:sz w:val="32"/>
+      <w:sz w:val="34"/>
       <w:szCs w:val="32"/>
     </w:rPr>
   </w:style>
@@ -1624,10 +1717,10 @@
     <w:basedOn w:val="DefaultParagraphFont"/>
     <w:link w:val="Heading2"/>
     <w:uiPriority w:val="9"/>
-    <w:rsid w:val="00BD25E9"/>
+    <w:rsid w:val="005744A9"/>
     <w:rPr>
       <w:rFonts w:asciiTheme="majorHAnsi" w:eastAsiaTheme="majorEastAsia" w:hAnsiTheme="majorHAnsi" w:cstheme="majorBidi"/>
-      <w:sz w:val="26"/>
+      <w:sz w:val="28"/>
       <w:szCs w:val="26"/>
     </w:rPr>
   </w:style>
@@ -1702,6 +1795,18 @@
     <w:name w:val="apple-converted-space"/>
     <w:basedOn w:val="DefaultParagraphFont"/>
     <w:rsid w:val="00075D6E"/>
+  </w:style>
+  <w:style w:type="character" w:customStyle="1" w:styleId="Heading3Char">
+    <w:name w:val="Heading 3 Char"/>
+    <w:basedOn w:val="DefaultParagraphFont"/>
+    <w:link w:val="Heading3"/>
+    <w:uiPriority w:val="9"/>
+    <w:rsid w:val="00FC7FB0"/>
+    <w:rPr>
+      <w:rFonts w:asciiTheme="majorHAnsi" w:eastAsiaTheme="majorEastAsia" w:hAnsiTheme="majorHAnsi" w:cstheme="majorBidi"/>
+      <w:sz w:val="24"/>
+      <w:szCs w:val="24"/>
+    </w:rPr>
   </w:style>
 </w:styles>
 </file>

</xml_diff>